<commit_message>
fleshed out README and collar doc some
</commit_message>
<xml_diff>
--- a/comp4300/project4/collaboration.docx
+++ b/comp4300/project4/collaboration.docx
@@ -43,24 +43,40 @@
       <w:r>
         <w:t>Project planning was a joint effort between both team members. ReadMe created by Nathan and edited by Lucas.</w:t>
       </w:r>
+      <w:r>
+        <w:t xml:space="preserve"> Makefile was created by Nathan and edited by Lucas. </w:t>
+      </w:r>
+    </w:p>
+    <w:p/>
+    <w:p>
+      <w:r>
+        <w:t xml:space="preserve">Lab4c.s encoding was done by Lucas. </w:t>
+      </w:r>
     </w:p>
     <w:p/>
     <w:p>
       <w:r>
         <w:t>This project built upon the code that has been brought forward from each project in the past which we have continued to build upon. This allowed for easy changes to the Makefile and other files needed.</w:t>
       </w:r>
-    </w:p>
-    <w:p/>
-    <w:p>
-      <w:r>
-        <w:t>Programming was done on both individual and team basis with commits and changes made through Github.</w:t>
-      </w:r>
-    </w:p>
-    <w:p/>
-    <w:p>
+      <w:r>
+        <w:t xml:space="preserve"> PipeSim needed to be scrapped and Scoreboard became the new “brains” latches were no longer needed as well. Mem.cpp/h, reg.cpp/h and util.cpp/h were all still useful and were built upon.</w:t>
+      </w:r>
+      <w:r>
+        <w:t xml:space="preserve"> Scoreboard implementation was completed by Nathan with project planning input by Lucas. </w:t>
+      </w:r>
       <w:bookmarkStart w:id="0" w:name="_GoBack"/>
       <w:bookmarkEnd w:id="0"/>
     </w:p>
+    <w:p/>
+    <w:p>
+      <w:r>
+        <w:t>Programming was done on both individual and team basis with commits and changes made through Github.</w:t>
+      </w:r>
+    </w:p>
+    <w:p/>
+    <w:p/>
+    <w:p/>
+    <w:p/>
     <w:p/>
     <w:p/>
     <w:sectPr>

</xml_diff>